<commit_message>
Not only binaries, everything was messed in my local git repo so I'm just updating it all
</commit_message>
<xml_diff>
--- a/DOC/DOC_SRC/DAAD Ready v0.6 Manual Español.docx
+++ b/DOC/DOC_SRC/DAAD Ready v0.6 Manual Español.docx
@@ -9616,27 +9616,14 @@
       <w:r>
         <w:t xml:space="preserve"> </w:t>
       </w:r>
-      <w:r>
-        <w:fldChar w:fldCharType="begin"/>
-      </w:r>
-      <w:r>
-        <w:instrText xml:space="preserve"> SEQ Figure \* ARABIC </w:instrText>
-      </w:r>
-      <w:r>
-        <w:fldChar w:fldCharType="separate"/>
-      </w:r>
-      <w:r>
-        <w:rPr>
-          <w:noProof/>
-        </w:rPr>
-        <w:t>1</w:t>
-      </w:r>
-      <w:r>
-        <w:rPr>
-          <w:noProof/>
-        </w:rPr>
-        <w:fldChar w:fldCharType="end"/>
-      </w:r>
+      <w:fldSimple w:instr=" SEQ Figure \* ARABIC ">
+        <w:r>
+          <w:rPr>
+            <w:noProof/>
+          </w:rPr>
+          <w:t>1</w:t>
+        </w:r>
+      </w:fldSimple>
     </w:p>
     <w:p>
       <w:pPr>
@@ -13290,7 +13277,43 @@
         <w:rPr>
           <w:rFonts w:ascii="Courier New" w:hAnsi="Courier New"/>
         </w:rPr>
-        <w:t xml:space="preserve">Comprueba que el atributo de objeto especificado esté activo (HASTAT) o inactivo (HASNA). Los valores </w:t>
+        <w:t>En principio</w:t>
+      </w:r>
+      <w:r>
+        <w:rPr>
+          <w:rFonts w:ascii="Courier New" w:hAnsi="Courier New"/>
+        </w:rPr>
+        <w:t xml:space="preserve"> estos condactos se utilizan para comprobar que el atributo de objeto especificado</w:t>
+      </w:r>
+      <w:r>
+        <w:rPr>
+          <w:rFonts w:ascii="Courier New" w:hAnsi="Courier New"/>
+        </w:rPr>
+        <w:t xml:space="preserve"> esté activo (HASTAT) o inactivo (HASNA</w:t>
+      </w:r>
+      <w:r>
+        <w:rPr>
+          <w:rFonts w:ascii="Courier New" w:hAnsi="Courier New"/>
+        </w:rPr>
+        <w:t>T</w:t>
+      </w:r>
+      <w:r>
+        <w:rPr>
+          <w:rFonts w:ascii="Courier New" w:hAnsi="Courier New"/>
+        </w:rPr>
+        <w:t xml:space="preserve">). </w:t>
+      </w:r>
+      <w:r>
+        <w:rPr>
+          <w:rFonts w:ascii="Courier New" w:hAnsi="Courier New"/>
+        </w:rPr>
+        <w:t>Es decir, lo</w:t>
+      </w:r>
+      <w:r>
+        <w:rPr>
+          <w:rFonts w:ascii="Courier New" w:hAnsi="Courier New"/>
+        </w:rPr>
+        <w:t xml:space="preserve">s valores </w:t>
       </w:r>
       <w:r>
         <w:rPr>
@@ -13302,19 +13325,232 @@
         <w:rPr>
           <w:rFonts w:ascii="Courier New" w:hAnsi="Courier New"/>
         </w:rPr>
-        <w:t xml:space="preserve"> son para los 16 atributos de objeto. Además, hay determinados valores </w:t>
-      </w:r>
-      <w:r>
-        <w:rPr>
-          <w:rFonts w:ascii="Courier New" w:hAnsi="Courier New"/>
-        </w:rPr>
-        <w:t>que</w:t>
-      </w:r>
-      <w:r>
-        <w:rPr>
-          <w:rFonts w:ascii="Courier New" w:hAnsi="Courier New"/>
-        </w:rPr>
-        <w:t xml:space="preserve"> comprueba otras cosas en los flags del sistema de DAAD:</w:t>
+        <w:t xml:space="preserve"> son para los 16 atributos de objeto</w:t>
+      </w:r>
+      <w:r>
+        <w:rPr>
+          <w:rFonts w:ascii="Courier New" w:hAnsi="Courier New"/>
+        </w:rPr>
+        <w:t>.</w:t>
+      </w:r>
+    </w:p>
+    <w:p>
+      <w:pPr>
+        <w:pStyle w:val="Standard"/>
+        <w:jc w:val="both"/>
+        <w:rPr>
+          <w:rFonts w:ascii="Courier New" w:hAnsi="Courier New"/>
+        </w:rPr>
+      </w:pPr>
+      <w:r>
+        <w:rPr>
+          <w:rFonts w:ascii="Courier New" w:hAnsi="Courier New"/>
+        </w:rPr>
+        <w:br/>
+      </w:r>
+      <w:r>
+        <w:rPr>
+          <w:rFonts w:ascii="Courier New" w:hAnsi="Courier New"/>
+        </w:rPr>
+        <w:t xml:space="preserve">Este en principio es su uso más sencillo, y el que usaréis la mayoría. Sin embargo, para los que entendáis, o podáis aprender, lo que significa manejar los flags a nivel de bit, pasamos a dar una explicación que si no </w:t>
+      </w:r>
+      <w:r>
+        <w:rPr>
+          <w:rFonts w:ascii="Courier New" w:hAnsi="Courier New"/>
+        </w:rPr>
+        <w:t>tenéis ese nivel, mejor os la saltáis:</w:t>
+      </w:r>
+    </w:p>
+    <w:p>
+      <w:pPr>
+        <w:pStyle w:val="Standard"/>
+        <w:jc w:val="both"/>
+        <w:rPr>
+          <w:rFonts w:ascii="Courier New" w:hAnsi="Courier New"/>
+        </w:rPr>
+      </w:pPr>
+    </w:p>
+    <w:p>
+      <w:pPr>
+        <w:pStyle w:val="Standard"/>
+        <w:jc w:val="both"/>
+        <w:rPr>
+          <w:rFonts w:ascii="Courier New" w:hAnsi="Courier New"/>
+        </w:rPr>
+      </w:pPr>
+    </w:p>
+    <w:p>
+      <w:pPr>
+        <w:pStyle w:val="Standard"/>
+        <w:jc w:val="both"/>
+        <w:rPr>
+          <w:rFonts w:ascii="Courier New" w:hAnsi="Courier New"/>
+        </w:rPr>
+      </w:pPr>
+      <w:r>
+        <w:rPr>
+          <w:rFonts w:ascii="Courier New" w:hAnsi="Courier New"/>
+        </w:rPr>
+        <w:t>HASAT y HASNAT en realidad no chequean los atributos, chequean bits de flags. Lo que pasa es que HASAT 0-7 chequea los bits del flag 59, y hasta 8-15 los del flag 58</w:t>
+      </w:r>
+      <w:r>
+        <w:rPr>
+          <w:rFonts w:ascii="Courier New" w:hAnsi="Courier New"/>
+        </w:rPr>
+        <w:t>. Como los flags 58 y 59 contiene los atributos del objeto referenciado (ver flags del sistema) HASAT parece chequear los atributos, pero no, chequea los flags.</w:t>
+      </w:r>
+    </w:p>
+    <w:p>
+      <w:pPr>
+        <w:pStyle w:val="Standard"/>
+        <w:jc w:val="both"/>
+        <w:rPr>
+          <w:rFonts w:ascii="Courier New" w:hAnsi="Courier New"/>
+        </w:rPr>
+      </w:pPr>
+    </w:p>
+    <w:p>
+      <w:pPr>
+        <w:pStyle w:val="Standard"/>
+        <w:jc w:val="both"/>
+        <w:rPr>
+          <w:rFonts w:ascii="Courier New" w:hAnsi="Courier New"/>
+        </w:rPr>
+      </w:pPr>
+      <w:r>
+        <w:rPr>
+          <w:rFonts w:ascii="Courier New" w:hAnsi="Courier New"/>
+        </w:rPr>
+        <w:t>Lo bueno, es que HASAT tiene un valor que puede ser de 0 a 255, así que como os podéis imaginar, los 8 siguientes valores de HASAT</w:t>
+      </w:r>
+      <w:r>
+        <w:rPr>
+          <w:rFonts w:ascii="Courier New" w:hAnsi="Courier New"/>
+        </w:rPr>
+        <w:t>/HASNAT</w:t>
+      </w:r>
+      <w:r>
+        <w:rPr>
+          <w:rFonts w:ascii="Courier New" w:hAnsi="Courier New"/>
+        </w:rPr>
+        <w:t xml:space="preserve"> 16-</w:t>
+      </w:r>
+      <w:r>
+        <w:rPr>
+          <w:rFonts w:ascii="Courier New" w:hAnsi="Courier New"/>
+        </w:rPr>
+        <w:t>23 chequean los bits del flag 57, los 8 siguientes (24-</w:t>
+      </w:r>
+      <w:r>
+        <w:rPr>
+          <w:rFonts w:ascii="Courier New" w:hAnsi="Courier New"/>
+        </w:rPr>
+        <w:t>31)</w:t>
+      </w:r>
+      <w:r>
+        <w:rPr>
+          <w:rFonts w:ascii="Courier New" w:hAnsi="Courier New"/>
+        </w:rPr>
+        <w:t>, lo</w:t>
+      </w:r>
+      <w:r>
+        <w:rPr>
+          <w:rFonts w:ascii="Courier New" w:hAnsi="Courier New"/>
+        </w:rPr>
+        <w:t xml:space="preserve">s </w:t>
+      </w:r>
+      <w:r>
+        <w:rPr>
+          <w:rFonts w:ascii="Courier New" w:hAnsi="Courier New"/>
+        </w:rPr>
+        <w:t xml:space="preserve">bits del flag </w:t>
+      </w:r>
+      <w:r>
+        <w:rPr>
+          <w:rFonts w:ascii="Courier New" w:hAnsi="Courier New"/>
+        </w:rPr>
+        <w:t>56, y así sucesivamente hasta los valores 248-255, que corresponden a los bits del flag 29, que además resulta ser un flag de uso libre para el usuario</w:t>
+      </w:r>
+      <w:r>
+        <w:rPr>
+          <w:rFonts w:ascii="Courier New" w:hAnsi="Courier New"/>
+        </w:rPr>
+        <w:t>.</w:t>
+      </w:r>
+    </w:p>
+    <w:p>
+      <w:pPr>
+        <w:pStyle w:val="Standard"/>
+        <w:jc w:val="both"/>
+        <w:rPr>
+          <w:rFonts w:ascii="Courier New" w:hAnsi="Courier New"/>
+        </w:rPr>
+      </w:pPr>
+    </w:p>
+    <w:p>
+      <w:pPr>
+        <w:pStyle w:val="Standard"/>
+        <w:jc w:val="both"/>
+        <w:rPr>
+          <w:rFonts w:ascii="Courier New" w:hAnsi="Courier New"/>
+        </w:rPr>
+      </w:pPr>
+      <w:r>
+        <w:rPr>
+          <w:rFonts w:ascii="Courier New" w:hAnsi="Courier New"/>
+        </w:rPr>
+        <w:t>Así, por ejemplo, como el bit 7 del flag 57 indica si el objeto actualmente referenciado es una prenda, un HASAT</w:t>
+      </w:r>
+      <w:r>
+        <w:rPr>
+          <w:rFonts w:ascii="Courier New" w:hAnsi="Courier New"/>
+        </w:rPr>
+        <w:t xml:space="preserve"> 23 nos dirá si el </w:t>
+      </w:r>
+    </w:p>
+    <w:p>
+      <w:pPr>
+        <w:pStyle w:val="Standard"/>
+        <w:jc w:val="both"/>
+        <w:rPr>
+          <w:rFonts w:ascii="Courier New" w:hAnsi="Courier New"/>
+        </w:rPr>
+      </w:pPr>
+      <w:r>
+        <w:rPr>
+          <w:rFonts w:ascii="Courier New" w:hAnsi="Courier New"/>
+        </w:rPr>
+        <w:t>Objeto referenciado es prenda o no.</w:t>
+      </w:r>
+    </w:p>
+    <w:p>
+      <w:pPr>
+        <w:pStyle w:val="Standard"/>
+        <w:jc w:val="both"/>
+        <w:rPr>
+          <w:rFonts w:ascii="Courier New" w:hAnsi="Courier New"/>
+        </w:rPr>
+      </w:pPr>
+    </w:p>
+    <w:p>
+      <w:pPr>
+        <w:pStyle w:val="Standard"/>
+        <w:jc w:val="both"/>
+        <w:rPr>
+          <w:rFonts w:ascii="Courier New" w:hAnsi="Courier New"/>
+        </w:rPr>
+      </w:pPr>
+      <w:r>
+        <w:rPr>
+          <w:rFonts w:ascii="Courier New" w:hAnsi="Courier New"/>
+        </w:rPr>
+        <w:t xml:space="preserve">Cuando veáis la tabla de flags del sistema todo esto se entenderá mejor, pero esos valores son </w:t>
+      </w:r>
+      <w:r>
+        <w:rPr>
+          <w:rFonts w:ascii="Courier New" w:hAnsi="Courier New"/>
+        </w:rPr>
+        <w:t>algunos ejemplos de lo que se puede hacer:</w:t>
       </w:r>
     </w:p>
     <w:p>
@@ -13960,6 +14196,95 @@
           </w:p>
         </w:tc>
       </w:tr>
+      <w:tr>
+        <w:tc>
+          <w:tcPr>
+            <w:tcW w:w="1513" w:type="dxa"/>
+          </w:tcPr>
+          <w:p>
+            <w:pPr>
+              <w:pStyle w:val="Standard"/>
+              <w:jc w:val="both"/>
+              <w:rPr>
+                <w:rFonts w:ascii="Courier New" w:hAnsi="Courier New"/>
+              </w:rPr>
+            </w:pPr>
+            <w:r>
+              <w:rPr>
+                <w:rFonts w:ascii="Courier New" w:hAnsi="Courier New"/>
+              </w:rPr>
+              <w:t>CUSTOM</w:t>
+            </w:r>
+          </w:p>
+        </w:tc>
+        <w:tc>
+          <w:tcPr>
+            <w:tcW w:w="1317" w:type="dxa"/>
+          </w:tcPr>
+          <w:p>
+            <w:pPr>
+              <w:pStyle w:val="Standard"/>
+              <w:jc w:val="both"/>
+              <w:rPr>
+                <w:rFonts w:ascii="Courier New" w:hAnsi="Courier New"/>
+              </w:rPr>
+            </w:pPr>
+            <w:r>
+              <w:rPr>
+                <w:rFonts w:ascii="Courier New" w:hAnsi="Courier New"/>
+              </w:rPr>
+              <w:t>28-Bit</w:t>
+            </w:r>
+            <w:r>
+              <w:rPr>
+                <w:rFonts w:ascii="Courier New" w:hAnsi="Courier New"/>
+              </w:rPr>
+              <w:t>7</w:t>
+            </w:r>
+          </w:p>
+        </w:tc>
+        <w:tc>
+          <w:tcPr>
+            <w:tcW w:w="1134" w:type="dxa"/>
+          </w:tcPr>
+          <w:p>
+            <w:pPr>
+              <w:pStyle w:val="Standard"/>
+              <w:jc w:val="both"/>
+              <w:rPr>
+                <w:rFonts w:ascii="Courier New" w:hAnsi="Courier New"/>
+              </w:rPr>
+            </w:pPr>
+            <w:r>
+              <w:rPr>
+                <w:rFonts w:ascii="Courier New" w:hAnsi="Courier New"/>
+              </w:rPr>
+              <w:t>255</w:t>
+            </w:r>
+          </w:p>
+        </w:tc>
+        <w:tc>
+          <w:tcPr>
+            <w:tcW w:w="5664" w:type="dxa"/>
+          </w:tcPr>
+          <w:p>
+            <w:pPr>
+              <w:pStyle w:val="Standard"/>
+              <w:ind w:left="709" w:hanging="709"/>
+              <w:jc w:val="both"/>
+              <w:rPr>
+                <w:rFonts w:ascii="Courier New" w:hAnsi="Courier New"/>
+              </w:rPr>
+            </w:pPr>
+            <w:r>
+              <w:rPr>
+                <w:rFonts w:ascii="Courier New" w:hAnsi="Courier New"/>
+              </w:rPr>
+              <w:t>Bit 7 del flag 28, flag libre</w:t>
+            </w:r>
+          </w:p>
+        </w:tc>
+      </w:tr>
     </w:tbl>
     <w:p>
       <w:pPr>
@@ -13969,314 +14294,6 @@
           <w:rFonts w:ascii="Courier New" w:hAnsi="Courier New"/>
         </w:rPr>
       </w:pPr>
-    </w:p>
-    <w:p>
-      <w:pPr>
-        <w:pStyle w:val="Standard"/>
-        <w:jc w:val="both"/>
-        <w:rPr>
-          <w:rFonts w:ascii="Courier New" w:hAnsi="Courier New"/>
-        </w:rPr>
-      </w:pPr>
-    </w:p>
-    <w:p>
-      <w:pPr>
-        <w:pStyle w:val="Standard"/>
-        <w:jc w:val="both"/>
-        <w:rPr>
-          <w:rFonts w:ascii="Courier New" w:hAnsi="Courier New"/>
-        </w:rPr>
-      </w:pPr>
-      <w:r>
-        <w:rPr>
-          <w:rFonts w:ascii="Courier New" w:hAnsi="Courier New"/>
-        </w:rPr>
-        <w:t>Estas opciones pueden ser comprobadas</w:t>
-      </w:r>
-      <w:r>
-        <w:rPr>
-          <w:rFonts w:ascii="Courier New" w:hAnsi="Courier New"/>
-        </w:rPr>
-        <w:t>/activadas con los valores dados en TEST.DSF.</w:t>
-      </w:r>
-    </w:p>
-    <w:p>
-      <w:pPr>
-        <w:pStyle w:val="Standard"/>
-        <w:jc w:val="both"/>
-        <w:rPr>
-          <w:rFonts w:ascii="Courier New" w:hAnsi="Courier New"/>
-        </w:rPr>
-      </w:pPr>
-    </w:p>
-    <w:p>
-      <w:pPr>
-        <w:pStyle w:val="Standard"/>
-        <w:jc w:val="both"/>
-        <w:rPr>
-          <w:rFonts w:ascii="Courier New" w:hAnsi="Courier New"/>
-        </w:rPr>
-      </w:pPr>
-      <w:r>
-        <w:rPr>
-          <w:rFonts w:ascii="Courier New" w:hAnsi="Courier New"/>
-        </w:rPr>
-        <w:t>Por ejemplo, la opción de pintar escondido y mostrar la paleta al final del CPC puede hacer así:</w:t>
-      </w:r>
-    </w:p>
-    <w:p>
-      <w:pPr>
-        <w:pStyle w:val="Standard"/>
-        <w:jc w:val="both"/>
-        <w:rPr>
-          <w:rFonts w:ascii="Courier New" w:hAnsi="Courier New"/>
-        </w:rPr>
-      </w:pPr>
-    </w:p>
-    <w:p>
-      <w:pPr>
-        <w:widowControl/>
-        <w:shd w:val="clear" w:color="auto" w:fill="1E1E1E"/>
-        <w:suppressAutoHyphens w:val="0"/>
-        <w:autoSpaceDN/>
-        <w:spacing w:line="330" w:lineRule="atLeast"/>
-        <w:jc w:val="both"/>
-        <w:textAlignment w:val="auto"/>
-        <w:rPr>
-          <w:rFonts w:ascii="Consolas" w:eastAsia="Times New Roman" w:hAnsi="Consolas" w:cs="Times New Roman"/>
-          <w:color w:val="D4D4D4"/>
-          <w:kern w:val="0"/>
-          <w:lang w:eastAsia="es-ES" w:bidi="ar-SA"/>
-        </w:rPr>
-      </w:pPr>
-      <w:r>
-        <w:rPr>
-          <w:rFonts w:ascii="Consolas" w:eastAsia="Times New Roman" w:hAnsi="Consolas" w:cs="Times New Roman"/>
-          <w:color w:val="D4D4D4"/>
-          <w:kern w:val="0"/>
-          <w:lang w:eastAsia="es-ES" w:bidi="ar-SA"/>
-        </w:rPr>
-        <w:t>               </w:t>
-      </w:r>
-    </w:p>
-    <w:p>
-      <w:pPr>
-        <w:widowControl/>
-        <w:shd w:val="clear" w:color="auto" w:fill="1E1E1E"/>
-        <w:suppressAutoHyphens w:val="0"/>
-        <w:autoSpaceDN/>
-        <w:spacing w:line="330" w:lineRule="atLeast"/>
-        <w:jc w:val="both"/>
-        <w:textAlignment w:val="auto"/>
-        <w:rPr>
-          <w:rFonts w:ascii="Consolas" w:eastAsia="Times New Roman" w:hAnsi="Consolas" w:cs="Times New Roman"/>
-          <w:color w:val="6A9955"/>
-          <w:kern w:val="0"/>
-          <w:lang w:eastAsia="es-ES" w:bidi="ar-SA"/>
-        </w:rPr>
-      </w:pPr>
-      <w:r>
-        <w:rPr>
-          <w:rFonts w:ascii="Consolas" w:eastAsia="Times New Roman" w:hAnsi="Consolas" w:cs="Times New Roman"/>
-          <w:color w:val="D4D4D4"/>
-          <w:kern w:val="0"/>
-          <w:lang w:eastAsia="es-ES" w:bidi="ar-SA"/>
-        </w:rPr>
-        <w:t> </w:t>
-      </w:r>
-      <w:r>
-        <w:rPr>
-          <w:rFonts w:ascii="Consolas" w:eastAsia="Times New Roman" w:hAnsi="Consolas" w:cs="Times New Roman"/>
-          <w:color w:val="569CD6"/>
-          <w:kern w:val="0"/>
-          <w:lang w:eastAsia="es-ES" w:bidi="ar-SA"/>
-        </w:rPr>
-        <w:t>HASNAT</w:t>
-      </w:r>
-      <w:r>
-        <w:rPr>
-          <w:rFonts w:ascii="Consolas" w:eastAsia="Times New Roman" w:hAnsi="Consolas" w:cs="Times New Roman"/>
-          <w:color w:val="D4D4D4"/>
-          <w:kern w:val="0"/>
-          <w:lang w:eastAsia="es-ES" w:bidi="ar-SA"/>
-        </w:rPr>
-        <w:t> GA_MDRW</w:t>
-      </w:r>
-      <w:r>
-        <w:rPr>
-          <w:rFonts w:ascii="Consolas" w:eastAsia="Times New Roman" w:hAnsi="Consolas" w:cs="Times New Roman"/>
-          <w:color w:val="6A9955"/>
-          <w:kern w:val="0"/>
-          <w:lang w:eastAsia="es-ES" w:bidi="ar-SA"/>
-        </w:rPr>
-        <w:t>; </w:t>
-      </w:r>
-      <w:r>
-        <w:rPr>
-          <w:rFonts w:ascii="Consolas" w:eastAsia="Times New Roman" w:hAnsi="Consolas" w:cs="Times New Roman"/>
-          <w:color w:val="6A9955"/>
-          <w:kern w:val="0"/>
-          <w:lang w:eastAsia="es-ES" w:bidi="ar-SA"/>
-        </w:rPr>
-        <w:t>Si no temenos magic draw</w:t>
-      </w:r>
-    </w:p>
-    <w:p>
-      <w:pPr>
-        <w:widowControl/>
-        <w:shd w:val="clear" w:color="auto" w:fill="1E1E1E"/>
-        <w:suppressAutoHyphens w:val="0"/>
-        <w:autoSpaceDN/>
-        <w:spacing w:line="330" w:lineRule="atLeast"/>
-        <w:jc w:val="both"/>
-        <w:textAlignment w:val="auto"/>
-        <w:rPr>
-          <w:rFonts w:ascii="Consolas" w:eastAsia="Times New Roman" w:hAnsi="Consolas" w:cs="Times New Roman"/>
-          <w:color w:val="D4D4D4"/>
-          <w:kern w:val="0"/>
-          <w:lang w:eastAsia="es-ES" w:bidi="ar-SA"/>
-        </w:rPr>
-      </w:pPr>
-      <w:r>
-        <w:rPr>
-          <w:rFonts w:ascii="Consolas" w:eastAsia="Times New Roman" w:hAnsi="Consolas" w:cs="Times New Roman"/>
-          <w:color w:val="D4D4D4"/>
-          <w:kern w:val="0"/>
-          <w:lang w:eastAsia="es-ES" w:bidi="ar-SA"/>
-        </w:rPr>
-        <w:t> </w:t>
-      </w:r>
-      <w:r>
-        <w:rPr>
-          <w:rFonts w:ascii="Consolas" w:eastAsia="Times New Roman" w:hAnsi="Consolas" w:cs="Times New Roman"/>
-          <w:color w:val="569CD6"/>
-          <w:kern w:val="0"/>
-          <w:lang w:eastAsia="es-ES" w:bidi="ar-SA"/>
-        </w:rPr>
-        <w:t>PLUS</w:t>
-      </w:r>
-      <w:r>
-        <w:rPr>
-          <w:rFonts w:ascii="Consolas" w:eastAsia="Times New Roman" w:hAnsi="Consolas" w:cs="Times New Roman"/>
-          <w:color w:val="D4D4D4"/>
-          <w:kern w:val="0"/>
-          <w:lang w:eastAsia="es-ES" w:bidi="ar-SA"/>
-        </w:rPr>
-        <w:t> fGFlags GO_MDRW</w:t>
-      </w:r>
-    </w:p>
-    <w:p>
-      <w:pPr>
-        <w:widowControl/>
-        <w:shd w:val="clear" w:color="auto" w:fill="1E1E1E"/>
-        <w:suppressAutoHyphens w:val="0"/>
-        <w:autoSpaceDN/>
-        <w:spacing w:line="330" w:lineRule="atLeast"/>
-        <w:jc w:val="both"/>
-        <w:textAlignment w:val="auto"/>
-        <w:rPr>
-          <w:rFonts w:ascii="Consolas" w:eastAsia="Times New Roman" w:hAnsi="Consolas" w:cs="Times New Roman"/>
-          <w:color w:val="D4D4D4"/>
-          <w:kern w:val="0"/>
-          <w:lang w:eastAsia="es-ES" w:bidi="ar-SA"/>
-        </w:rPr>
-      </w:pPr>
-    </w:p>
-    <w:p>
-      <w:pPr>
-        <w:pStyle w:val="Standard"/>
-        <w:jc w:val="both"/>
-        <w:rPr>
-          <w:rFonts w:ascii="Courier New" w:hAnsi="Courier New"/>
-        </w:rPr>
-      </w:pPr>
-    </w:p>
-    <w:p>
-      <w:pPr>
-        <w:pStyle w:val="Standard"/>
-        <w:jc w:val="both"/>
-        <w:rPr>
-          <w:rFonts w:ascii="Courier New" w:hAnsi="Courier New"/>
-        </w:rPr>
-      </w:pPr>
-      <w:r>
-        <w:rPr>
-          <w:rFonts w:ascii="Courier New" w:hAnsi="Courier New"/>
-        </w:rPr>
-        <w:t>Not</w:t>
-      </w:r>
-      <w:r>
-        <w:rPr>
-          <w:rFonts w:ascii="Courier New" w:hAnsi="Courier New"/>
-        </w:rPr>
-        <w:t>a</w:t>
-      </w:r>
-      <w:r>
-        <w:rPr>
-          <w:rFonts w:ascii="Courier New" w:hAnsi="Courier New"/>
-        </w:rPr>
-        <w:t>:</w:t>
-      </w:r>
-      <w:r>
-        <w:rPr>
-          <w:rFonts w:ascii="Courier New" w:hAnsi="Courier New"/>
-        </w:rPr>
-        <w:t xml:space="preserve"> </w:t>
-      </w:r>
-      <w:r>
-        <w:rPr>
-          <w:rFonts w:ascii="Courier New" w:hAnsi="Courier New"/>
-        </w:rPr>
-        <w:t xml:space="preserve">los símbolos en el formato </w:t>
-      </w:r>
-      <w:r>
-        <w:rPr>
-          <w:rFonts w:ascii="Courier New" w:hAnsi="Courier New"/>
-        </w:rPr>
-        <w:t xml:space="preserve">GA_xxx </w:t>
-      </w:r>
-      <w:r>
-        <w:rPr>
-          <w:rFonts w:ascii="Courier New" w:hAnsi="Courier New"/>
-        </w:rPr>
-        <w:t xml:space="preserve">son valores para comprobar con </w:t>
-      </w:r>
-      <w:r>
-        <w:rPr>
-          <w:rFonts w:ascii="Courier New" w:hAnsi="Courier New"/>
-        </w:rPr>
-        <w:t>HASAT/HASNA</w:t>
-      </w:r>
-      <w:r>
-        <w:rPr>
-          <w:rFonts w:ascii="Courier New" w:hAnsi="Courier New"/>
-        </w:rPr>
-        <w:t>T</w:t>
-      </w:r>
-      <w:r>
-        <w:rPr>
-          <w:rFonts w:ascii="Courier New" w:hAnsi="Courier New"/>
-        </w:rPr>
-        <w:t xml:space="preserve">, </w:t>
-      </w:r>
-      <w:r>
-        <w:rPr>
-          <w:rFonts w:ascii="Courier New" w:hAnsi="Courier New"/>
-        </w:rPr>
-        <w:t xml:space="preserve">mientras que los valores </w:t>
-      </w:r>
-      <w:r>
-        <w:rPr>
-          <w:rFonts w:ascii="Courier New" w:hAnsi="Courier New"/>
-        </w:rPr>
-        <w:t xml:space="preserve">GO_xxx </w:t>
-      </w:r>
-      <w:r>
-        <w:rPr>
-          <w:rFonts w:ascii="Courier New" w:hAnsi="Courier New"/>
-        </w:rPr>
-        <w:t>son usados para cambiar el valor a 0 o 1, usando PLUS/MINUS del bit.</w:t>
-      </w:r>
     </w:p>
     <w:p>
       <w:pPr>
@@ -14513,25 +14530,8 @@
         <w:rPr>
           <w:rFonts w:ascii="Courier New" w:hAnsi="Courier New"/>
         </w:rPr>
-        <w:t xml:space="preserve">Puedes por supuesto asignar tus propios valores a partes de un flag </w:t>
-      </w:r>
-      <w:r>
-        <w:rPr>
-          <w:rFonts w:ascii="Courier New" w:hAnsi="Courier New"/>
-        </w:rPr>
-        <w:lastRenderedPageBreak/>
-        <w:t>usando HASAT y HASNAT, son sistemas genéricos de control de los bits para los primeros 64 flags.</w:t>
-      </w:r>
-    </w:p>
-    <w:p>
-      <w:pPr>
-        <w:pStyle w:val="Standard"/>
-        <w:jc w:val="both"/>
-        <w:rPr>
-          <w:rFonts w:ascii="Courier New" w:hAnsi="Courier New"/>
-          <w:highlight w:val="yellow"/>
-        </w:rPr>
-      </w:pPr>
+        <w:t>HASAT/HASNAT accede por tanto individualmente a los bits de los flags 28 a 59, 32 flags en total.</w:t>
+      </w:r>
     </w:p>
     <w:p>
       <w:pPr>
@@ -24767,127 +24767,15 @@
           <w:rFonts w:ascii="Courier New" w:hAnsi="Courier New"/>
           <w:lang w:val="en-US"/>
         </w:rPr>
-        <w:t>El intérprete</w:t>
+        <w:t xml:space="preserve">El intérprete DOS soporta un DOALL extendido donde los DOALL se pueden anidar si están en distintos procesos (por ejemplo, durante un DOALL, se hace una llamada a PROCESS, y ese proceso tiene otro DOALL). Para habilitar eso hay que llamar al intéprete on el parámero </w:t>
       </w:r>
       <w:r>
         <w:rPr>
           <w:rFonts w:ascii="Courier New" w:hAnsi="Courier New"/>
           <w:lang w:val="en-US"/>
         </w:rPr>
-        <w:t xml:space="preserve"> DOS </w:t>
-      </w:r>
-      <w:r>
-        <w:rPr>
-          <w:rFonts w:ascii="Courier New" w:hAnsi="Courier New"/>
-          <w:lang w:val="en-US"/>
-        </w:rPr>
-        <w:t xml:space="preserve">soporta un </w:t>
-      </w:r>
-      <w:r>
-        <w:rPr>
-          <w:rFonts w:ascii="Courier New" w:hAnsi="Courier New"/>
-          <w:lang w:val="en-US"/>
-        </w:rPr>
-        <w:t xml:space="preserve">DOALL </w:t>
-      </w:r>
-      <w:r>
-        <w:rPr>
-          <w:rFonts w:ascii="Courier New" w:hAnsi="Courier New"/>
-          <w:lang w:val="en-US"/>
-        </w:rPr>
-        <w:t xml:space="preserve">extendido donde los </w:t>
-      </w:r>
-      <w:r>
-        <w:rPr>
-          <w:rFonts w:ascii="Courier New" w:hAnsi="Courier New"/>
-          <w:lang w:val="en-US"/>
-        </w:rPr>
-        <w:t xml:space="preserve">DOALL </w:t>
-      </w:r>
-      <w:r>
-        <w:rPr>
-          <w:rFonts w:ascii="Courier New" w:hAnsi="Courier New"/>
-          <w:lang w:val="en-US"/>
-        </w:rPr>
-        <w:t>se pueden anidar si están en distintos procesos</w:t>
-      </w:r>
-      <w:r>
-        <w:rPr>
-          <w:rFonts w:ascii="Courier New" w:hAnsi="Courier New"/>
-          <w:lang w:val="en-US"/>
-        </w:rPr>
-        <w:t xml:space="preserve"> (</w:t>
-      </w:r>
-      <w:r>
-        <w:rPr>
-          <w:rFonts w:ascii="Courier New" w:hAnsi="Courier New"/>
-          <w:lang w:val="en-US"/>
-        </w:rPr>
-        <w:t>por ejemplo, durante un DOALL</w:t>
-      </w:r>
-      <w:r>
-        <w:rPr>
-          <w:rFonts w:ascii="Courier New" w:hAnsi="Courier New"/>
-          <w:lang w:val="en-US"/>
-        </w:rPr>
-        <w:t xml:space="preserve">, </w:t>
-      </w:r>
-      <w:r>
-        <w:rPr>
-          <w:rFonts w:ascii="Courier New" w:hAnsi="Courier New"/>
-          <w:lang w:val="en-US"/>
-        </w:rPr>
-        <w:t xml:space="preserve">se hace una llamada a </w:t>
-      </w:r>
-      <w:r>
-        <w:rPr>
-          <w:rFonts w:ascii="Courier New" w:hAnsi="Courier New"/>
-          <w:lang w:val="en-US"/>
-        </w:rPr>
-        <w:t xml:space="preserve">PROCESS, </w:t>
-      </w:r>
-      <w:r>
-        <w:rPr>
-          <w:rFonts w:ascii="Courier New" w:hAnsi="Courier New"/>
-          <w:lang w:val="en-US"/>
-        </w:rPr>
-        <w:t xml:space="preserve">y ese proceso tiene otro </w:t>
-      </w:r>
-      <w:r>
-        <w:rPr>
-          <w:rFonts w:ascii="Courier New" w:hAnsi="Courier New"/>
-          <w:lang w:val="en-US"/>
-        </w:rPr>
-        <w:t xml:space="preserve">DOALL). </w:t>
-      </w:r>
-      <w:r>
-        <w:rPr>
-          <w:rFonts w:ascii="Courier New" w:hAnsi="Courier New"/>
-          <w:lang w:val="en-US"/>
-        </w:rPr>
-        <w:t xml:space="preserve">Para habilitar eso hay que llamar al intéprete on el parámero </w:t>
-      </w:r>
-      <w:r>
-        <w:rPr>
-          <w:rFonts w:ascii="Courier New" w:hAnsi="Courier New"/>
-          <w:lang w:val="en-US"/>
-        </w:rPr>
         <w:lastRenderedPageBreak/>
-        <w:t>-</w:t>
-      </w:r>
-      <w:r>
-        <w:rPr>
-          <w:rFonts w:ascii="Courier New" w:hAnsi="Courier New"/>
-          <w:lang w:val="en-US"/>
-        </w:rPr>
-        <w:t xml:space="preserve">NDOALL (nested doall). </w:t>
-      </w:r>
-      <w:r>
-        <w:rPr>
-          <w:rFonts w:ascii="Courier New" w:hAnsi="Courier New"/>
-          <w:lang w:val="en-US"/>
-        </w:rPr>
-        <w:t xml:space="preserve">No es my probable usar esto </w:t>
+        <w:t xml:space="preserve">-NDOALL (nested doall). No es my probable usar esto </w:t>
       </w:r>
       <w:r>
         <w:rPr>
@@ -55343,55 +55231,55 @@
       </w:rPr>
     </w:lvl>
   </w:abstractNum>
-  <w:num w:numId="1">
+  <w:num w:numId="1" w16cid:durableId="700403180">
     <w:abstractNumId w:val="15"/>
   </w:num>
-  <w:num w:numId="2">
+  <w:num w:numId="2" w16cid:durableId="490294308">
     <w:abstractNumId w:val="10"/>
   </w:num>
-  <w:num w:numId="3">
+  <w:num w:numId="3" w16cid:durableId="383607025">
     <w:abstractNumId w:val="5"/>
   </w:num>
-  <w:num w:numId="4">
+  <w:num w:numId="4" w16cid:durableId="120072305">
     <w:abstractNumId w:val="14"/>
   </w:num>
-  <w:num w:numId="5">
+  <w:num w:numId="5" w16cid:durableId="486018117">
     <w:abstractNumId w:val="16"/>
   </w:num>
-  <w:num w:numId="6">
+  <w:num w:numId="6" w16cid:durableId="184446436">
     <w:abstractNumId w:val="2"/>
   </w:num>
-  <w:num w:numId="7">
+  <w:num w:numId="7" w16cid:durableId="2091611133">
     <w:abstractNumId w:val="0"/>
   </w:num>
-  <w:num w:numId="8">
+  <w:num w:numId="8" w16cid:durableId="1481657503">
     <w:abstractNumId w:val="7"/>
   </w:num>
-  <w:num w:numId="9">
+  <w:num w:numId="9" w16cid:durableId="554001937">
     <w:abstractNumId w:val="12"/>
   </w:num>
-  <w:num w:numId="10">
+  <w:num w:numId="10" w16cid:durableId="1653866969">
     <w:abstractNumId w:val="11"/>
   </w:num>
-  <w:num w:numId="11">
+  <w:num w:numId="11" w16cid:durableId="1410082408">
     <w:abstractNumId w:val="8"/>
   </w:num>
-  <w:num w:numId="12">
+  <w:num w:numId="12" w16cid:durableId="2059469252">
     <w:abstractNumId w:val="3"/>
   </w:num>
-  <w:num w:numId="13">
+  <w:num w:numId="13" w16cid:durableId="1425300192">
     <w:abstractNumId w:val="13"/>
   </w:num>
-  <w:num w:numId="14">
+  <w:num w:numId="14" w16cid:durableId="254823979">
     <w:abstractNumId w:val="1"/>
   </w:num>
-  <w:num w:numId="15">
+  <w:num w:numId="15" w16cid:durableId="715350901">
     <w:abstractNumId w:val="9"/>
   </w:num>
-  <w:num w:numId="16">
+  <w:num w:numId="16" w16cid:durableId="1005060186">
     <w:abstractNumId w:val="4"/>
   </w:num>
-  <w:num w:numId="17">
+  <w:num w:numId="17" w16cid:durableId="1867450253">
     <w:abstractNumId w:val="6"/>
   </w:num>
 </w:numbering>

</xml_diff>